<commit_message>
Finished module 4 hw
</commit_message>
<xml_diff>
--- a/M4/Homework/m4-homework.docx
+++ b/M4/Homework/m4-homework.docx
@@ -237,7 +237,15 @@
         </w:numPr>
       </w:pPr>
       <w:r>
-        <w:t xml:space="preserve">IF USING HAND WRITING (STRONGLY DISCOURAGED), </w:t>
+        <w:t xml:space="preserve">IF USING </w:t>
+      </w:r>
+      <w:proofErr w:type="gramStart"/>
+      <w:r>
+        <w:t>HAND WRITING</w:t>
+      </w:r>
+      <w:proofErr w:type="gramEnd"/>
+      <w:r>
+        <w:t xml:space="preserve"> (STRONGLY DISCOURAGED), </w:t>
       </w:r>
       <w:r>
         <w:rPr>
@@ -592,7 +600,7 @@
         </w:rPr>
         <w:t>Change the weight of edge (</w:t>
       </w:r>
-      <w:proofErr w:type="spellStart"/>
+      <w:proofErr w:type="gramStart"/>
       <w:r>
         <w:rPr>
           <w:rFonts w:ascii="Times New Roman" w:hAnsi="Times New Roman" w:cs="Times New Roman"/>
@@ -600,7 +608,7 @@
         </w:rPr>
         <w:t>z,x</w:t>
       </w:r>
-      <w:proofErr w:type="spellEnd"/>
+      <w:proofErr w:type="gramEnd"/>
       <w:r>
         <w:rPr>
           <w:rFonts w:ascii="Times New Roman" w:hAnsi="Times New Roman" w:cs="Times New Roman"/>
@@ -848,27 +856,14 @@
       <w:r>
         <w:t xml:space="preserve">Figure </w:t>
       </w:r>
-      <w:r>
-        <w:fldChar w:fldCharType="begin"/>
-      </w:r>
-      <w:r>
-        <w:instrText xml:space="preserve"> SEQ Figure \* ARABIC </w:instrText>
-      </w:r>
-      <w:r>
-        <w:fldChar w:fldCharType="separate"/>
-      </w:r>
-      <w:r>
-        <w:rPr>
-          <w:noProof/>
-        </w:rPr>
-        <w:t>1</w:t>
-      </w:r>
-      <w:r>
-        <w:rPr>
-          <w:noProof/>
-        </w:rPr>
-        <w:fldChar w:fldCharType="end"/>
-      </w:r>
+      <w:fldSimple w:instr=" SEQ Figure \* ARABIC ">
+        <w:r>
+          <w:rPr>
+            <w:noProof/>
+          </w:rPr>
+          <w:t>1</w:t>
+        </w:r>
+      </w:fldSimple>
       <w:r>
         <w:t>.1 Graph</w:t>
       </w:r>
@@ -935,27 +930,14 @@
       <w:r>
         <w:t>Figure 1.</w:t>
       </w:r>
-      <w:r>
-        <w:fldChar w:fldCharType="begin"/>
-      </w:r>
-      <w:r>
-        <w:instrText xml:space="preserve"> SEQ Figure \* ARABIC </w:instrText>
-      </w:r>
-      <w:r>
-        <w:fldChar w:fldCharType="separate"/>
-      </w:r>
-      <w:r>
-        <w:rPr>
-          <w:noProof/>
-        </w:rPr>
-        <w:t>2</w:t>
-      </w:r>
-      <w:r>
-        <w:rPr>
-          <w:noProof/>
-        </w:rPr>
-        <w:fldChar w:fldCharType="end"/>
-      </w:r>
+      <w:fldSimple w:instr=" SEQ Figure \* ARABIC ">
+        <w:r>
+          <w:rPr>
+            <w:noProof/>
+          </w:rPr>
+          <w:t>2</w:t>
+        </w:r>
+      </w:fldSimple>
       <w:r>
         <w:t xml:space="preserve"> Edges Order</w:t>
       </w:r>
@@ -1761,13 +1743,7 @@
           <w:p>
             <w:bookmarkStart w:id="2" w:name="_Hlk55390302"/>
             <w:r>
-              <w:t xml:space="preserve">After </w:t>
-            </w:r>
-            <w:r>
-              <w:t>third</w:t>
-            </w:r>
-            <w:r>
-              <w:t xml:space="preserve"> iteration</w:t>
+              <w:t>After third iteration</w:t>
             </w:r>
           </w:p>
         </w:tc>
@@ -2010,13 +1986,7 @@
               <w:pStyle w:val="AUBody"/>
             </w:pPr>
             <w:r>
-              <w:t xml:space="preserve">After </w:t>
-            </w:r>
-            <w:r>
-              <w:t>fourth</w:t>
-            </w:r>
-            <w:r>
-              <w:t xml:space="preserve"> iteration</w:t>
+              <w:t>After fourth iteration</w:t>
             </w:r>
           </w:p>
         </w:tc>
@@ -3823,13 +3793,7 @@
           </w:tcPr>
           <w:p>
             <w:r>
-              <w:t xml:space="preserve">After </w:t>
-            </w:r>
-            <w:r>
-              <w:t>third</w:t>
-            </w:r>
-            <w:r>
-              <w:t xml:space="preserve"> iteration</w:t>
+              <w:t>After third iteration</w:t>
             </w:r>
           </w:p>
         </w:tc>
@@ -3924,10 +3888,7 @@
           </w:tcPr>
           <w:p>
             <w:r>
-              <w:t>-</w:t>
-            </w:r>
-            <w:r>
-              <w:t>4</w:t>
+              <w:t>-4</w:t>
             </w:r>
           </w:p>
         </w:tc>
@@ -4184,7 +4145,23 @@
           <w:rFonts w:ascii="Times New Roman" w:hAnsi="Times New Roman" w:cs="Times New Roman"/>
           <w:color w:val="7F7F7F" w:themeColor="text1" w:themeTint="80"/>
         </w:rPr>
-        <w:t>directed graph G = (V,E)</w:t>
+        <w:t>directed graph G = (</w:t>
+      </w:r>
+      <w:proofErr w:type="gramStart"/>
+      <w:r>
+        <w:rPr>
+          <w:rFonts w:ascii="Times New Roman" w:hAnsi="Times New Roman" w:cs="Times New Roman"/>
+          <w:color w:val="7F7F7F" w:themeColor="text1" w:themeTint="80"/>
+        </w:rPr>
+        <w:t>V,E</w:t>
+      </w:r>
+      <w:proofErr w:type="gramEnd"/>
+      <w:r>
+        <w:rPr>
+          <w:rFonts w:ascii="Times New Roman" w:hAnsi="Times New Roman" w:cs="Times New Roman"/>
+          <w:color w:val="7F7F7F" w:themeColor="text1" w:themeTint="80"/>
+        </w:rPr>
+        <w:t>)</w:t>
       </w:r>
       <w:r>
         <w:rPr>
@@ -4408,14 +4385,30 @@
           <w:rFonts w:ascii="Times New Roman" w:hAnsi="Times New Roman" w:cs="Times New Roman"/>
           <w:color w:val="7F7F7F" w:themeColor="text1" w:themeTint="80"/>
         </w:rPr>
-        <w:t>-MODIFIED</w:t>
-      </w:r>
-      <w:r>
-        <w:rPr>
-          <w:rFonts w:ascii="Times New Roman" w:hAnsi="Times New Roman" w:cs="Times New Roman"/>
-          <w:color w:val="7F7F7F" w:themeColor="text1" w:themeTint="80"/>
-        </w:rPr>
-        <w:t>(G, w, s)</w:t>
+        <w:t>-</w:t>
+      </w:r>
+      <w:proofErr w:type="gramStart"/>
+      <w:r>
+        <w:rPr>
+          <w:rFonts w:ascii="Times New Roman" w:hAnsi="Times New Roman" w:cs="Times New Roman"/>
+          <w:color w:val="7F7F7F" w:themeColor="text1" w:themeTint="80"/>
+        </w:rPr>
+        <w:t>MODIFIED</w:t>
+      </w:r>
+      <w:r>
+        <w:rPr>
+          <w:rFonts w:ascii="Times New Roman" w:hAnsi="Times New Roman" w:cs="Times New Roman"/>
+          <w:color w:val="7F7F7F" w:themeColor="text1" w:themeTint="80"/>
+        </w:rPr>
+        <w:t>(</w:t>
+      </w:r>
+      <w:proofErr w:type="gramEnd"/>
+      <w:r>
+        <w:rPr>
+          <w:rFonts w:ascii="Times New Roman" w:hAnsi="Times New Roman" w:cs="Times New Roman"/>
+          <w:color w:val="7F7F7F" w:themeColor="text1" w:themeTint="80"/>
+        </w:rPr>
+        <w:t>G, w, s)</w:t>
       </w:r>
     </w:p>
     <w:p>
@@ -4439,7 +4432,23 @@
           <w:rFonts w:ascii="Times New Roman" w:hAnsi="Times New Roman" w:cs="Times New Roman"/>
           <w:color w:val="7F7F7F" w:themeColor="text1" w:themeTint="80"/>
         </w:rPr>
-        <w:t>INITIALIZE-SINGLE-SOURCE(G, s)</w:t>
+        <w:t>INITIALIZE-SINGLE-</w:t>
+      </w:r>
+      <w:proofErr w:type="gramStart"/>
+      <w:r>
+        <w:rPr>
+          <w:rFonts w:ascii="Times New Roman" w:hAnsi="Times New Roman" w:cs="Times New Roman"/>
+          <w:color w:val="7F7F7F" w:themeColor="text1" w:themeTint="80"/>
+        </w:rPr>
+        <w:t>SOURCE(</w:t>
+      </w:r>
+      <w:proofErr w:type="gramEnd"/>
+      <w:r>
+        <w:rPr>
+          <w:rFonts w:ascii="Times New Roman" w:hAnsi="Times New Roman" w:cs="Times New Roman"/>
+          <w:color w:val="7F7F7F" w:themeColor="text1" w:themeTint="80"/>
+        </w:rPr>
+        <w:t>G, s)</w:t>
       </w:r>
     </w:p>
     <w:p>
@@ -4559,33 +4568,8 @@
           <w:rFonts w:ascii="Times New Roman" w:hAnsi="Times New Roman" w:cs="Times New Roman"/>
           <w:color w:val="7F7F7F" w:themeColor="text1" w:themeTint="80"/>
         </w:rPr>
-        <w:t xml:space="preserve">          </w:t>
-      </w:r>
-      <w:proofErr w:type="spellStart"/>
-      <w:r>
-        <w:rPr>
-          <w:rFonts w:ascii="Times New Roman" w:hAnsi="Times New Roman" w:cs="Times New Roman"/>
-          <w:color w:val="7F7F7F" w:themeColor="text1" w:themeTint="80"/>
-        </w:rPr>
-        <w:t>vdFirst</w:t>
-      </w:r>
-      <w:proofErr w:type="spellEnd"/>
-      <w:r>
-        <w:rPr>
-          <w:rFonts w:ascii="Times New Roman" w:hAnsi="Times New Roman" w:cs="Times New Roman"/>
-          <w:color w:val="7F7F7F" w:themeColor="text1" w:themeTint="80"/>
-        </w:rPr>
-        <w:t xml:space="preserve"> = </w:t>
-      </w:r>
-      <w:proofErr w:type="spellStart"/>
-      <w:r>
-        <w:rPr>
-          <w:rFonts w:ascii="Times New Roman" w:hAnsi="Times New Roman" w:cs="Times New Roman"/>
-          <w:color w:val="7F7F7F" w:themeColor="text1" w:themeTint="80"/>
-        </w:rPr>
-        <w:t>v.d</w:t>
-      </w:r>
-      <w:proofErr w:type="spellEnd"/>
+        <w:t xml:space="preserve">          vdFirst = v.d</w:t>
+      </w:r>
     </w:p>
     <w:p>
       <w:pPr>
@@ -4608,7 +4592,23 @@
           <w:rFonts w:ascii="Times New Roman" w:hAnsi="Times New Roman" w:cs="Times New Roman"/>
           <w:color w:val="7F7F7F" w:themeColor="text1" w:themeTint="80"/>
         </w:rPr>
-        <w:t xml:space="preserve">          RELAX(u, v, w)</w:t>
+        <w:t xml:space="preserve">          </w:t>
+      </w:r>
+      <w:proofErr w:type="gramStart"/>
+      <w:r>
+        <w:rPr>
+          <w:rFonts w:ascii="Times New Roman" w:hAnsi="Times New Roman" w:cs="Times New Roman"/>
+          <w:color w:val="7F7F7F" w:themeColor="text1" w:themeTint="80"/>
+        </w:rPr>
+        <w:t>RELAX(</w:t>
+      </w:r>
+      <w:proofErr w:type="gramEnd"/>
+      <w:r>
+        <w:rPr>
+          <w:rFonts w:ascii="Times New Roman" w:hAnsi="Times New Roman" w:cs="Times New Roman"/>
+          <w:color w:val="7F7F7F" w:themeColor="text1" w:themeTint="80"/>
+        </w:rPr>
+        <w:t>u, v, w)</w:t>
       </w:r>
     </w:p>
     <w:p>
@@ -4632,33 +4632,8 @@
           <w:rFonts w:ascii="Times New Roman" w:hAnsi="Times New Roman" w:cs="Times New Roman"/>
           <w:color w:val="7F7F7F" w:themeColor="text1" w:themeTint="80"/>
         </w:rPr>
-        <w:t xml:space="preserve">          </w:t>
-      </w:r>
-      <w:proofErr w:type="spellStart"/>
-      <w:r>
-        <w:rPr>
-          <w:rFonts w:ascii="Times New Roman" w:hAnsi="Times New Roman" w:cs="Times New Roman"/>
-          <w:color w:val="7F7F7F" w:themeColor="text1" w:themeTint="80"/>
-        </w:rPr>
-        <w:t>vdSecond</w:t>
-      </w:r>
-      <w:proofErr w:type="spellEnd"/>
-      <w:r>
-        <w:rPr>
-          <w:rFonts w:ascii="Times New Roman" w:hAnsi="Times New Roman" w:cs="Times New Roman"/>
-          <w:color w:val="7F7F7F" w:themeColor="text1" w:themeTint="80"/>
-        </w:rPr>
-        <w:t xml:space="preserve"> = </w:t>
-      </w:r>
-      <w:proofErr w:type="spellStart"/>
-      <w:r>
-        <w:rPr>
-          <w:rFonts w:ascii="Times New Roman" w:hAnsi="Times New Roman" w:cs="Times New Roman"/>
-          <w:color w:val="7F7F7F" w:themeColor="text1" w:themeTint="80"/>
-        </w:rPr>
-        <w:t>v.d</w:t>
-      </w:r>
-      <w:proofErr w:type="spellEnd"/>
+        <w:t xml:space="preserve">          vdSecond = v.d</w:t>
+      </w:r>
     </w:p>
     <w:p>
       <w:pPr>
@@ -4681,33 +4656,8 @@
           <w:rFonts w:ascii="Times New Roman" w:hAnsi="Times New Roman" w:cs="Times New Roman"/>
           <w:color w:val="7F7F7F" w:themeColor="text1" w:themeTint="80"/>
         </w:rPr>
-        <w:t xml:space="preserve">          if </w:t>
-      </w:r>
-      <w:proofErr w:type="spellStart"/>
-      <w:r>
-        <w:rPr>
-          <w:rFonts w:ascii="Times New Roman" w:hAnsi="Times New Roman" w:cs="Times New Roman"/>
-          <w:color w:val="7F7F7F" w:themeColor="text1" w:themeTint="80"/>
-        </w:rPr>
-        <w:t>vdFirst</w:t>
-      </w:r>
-      <w:proofErr w:type="spellEnd"/>
-      <w:r>
-        <w:rPr>
-          <w:rFonts w:ascii="Times New Roman" w:hAnsi="Times New Roman" w:cs="Times New Roman"/>
-          <w:color w:val="7F7F7F" w:themeColor="text1" w:themeTint="80"/>
-        </w:rPr>
-        <w:t xml:space="preserve"> &gt; </w:t>
-      </w:r>
-      <w:proofErr w:type="spellStart"/>
-      <w:r>
-        <w:rPr>
-          <w:rFonts w:ascii="Times New Roman" w:hAnsi="Times New Roman" w:cs="Times New Roman"/>
-          <w:color w:val="7F7F7F" w:themeColor="text1" w:themeTint="80"/>
-        </w:rPr>
-        <w:t>vdSecond</w:t>
-      </w:r>
-      <w:proofErr w:type="spellEnd"/>
+        <w:t xml:space="preserve">          if vdFirst &gt; vdSecond</w:t>
+      </w:r>
     </w:p>
     <w:p>
       <w:pPr>
@@ -4787,7 +4737,55 @@
           <w:rFonts w:ascii="Times New Roman" w:hAnsi="Times New Roman" w:cs="Times New Roman"/>
           <w:color w:val="7F7F7F" w:themeColor="text1" w:themeTint="80"/>
         </w:rPr>
-        <w:t xml:space="preserve">This new algorithm has a few slight changes from the original BELLMAN-FORD(G, w, s) algorithm. First, since there is guaranteed to be no negative weight cycle, return FALSE statement at the condition check is unnecessary, so that has been removed. Second, a changes variable has been added, and the while loop now depends on whether or not changes is above 0, rather than depending on the number of vertices. The proof for the Bellman-Ford algorithm can be used to prove that this method works, all except for the addition of the changes variable. </w:t>
+        <w:t>This new algorithm has a few slight changes from the original BELLMAN-</w:t>
+      </w:r>
+      <w:proofErr w:type="gramStart"/>
+      <w:r>
+        <w:rPr>
+          <w:rFonts w:ascii="Times New Roman" w:hAnsi="Times New Roman" w:cs="Times New Roman"/>
+          <w:color w:val="7F7F7F" w:themeColor="text1" w:themeTint="80"/>
+        </w:rPr>
+        <w:t>FORD(</w:t>
+      </w:r>
+      <w:proofErr w:type="gramEnd"/>
+      <w:r>
+        <w:rPr>
+          <w:rFonts w:ascii="Times New Roman" w:hAnsi="Times New Roman" w:cs="Times New Roman"/>
+          <w:color w:val="7F7F7F" w:themeColor="text1" w:themeTint="80"/>
+        </w:rPr>
+        <w:t xml:space="preserve">G, w, s) algorithm. First, since there is guaranteed to be no negative weight cycle, return FALSE statement at the condition check is unnecessary, so that has been removed. Second, a changes variable has been added, and the while loop now depends on </w:t>
+      </w:r>
+      <w:proofErr w:type="gramStart"/>
+      <w:r>
+        <w:rPr>
+          <w:rFonts w:ascii="Times New Roman" w:hAnsi="Times New Roman" w:cs="Times New Roman"/>
+          <w:color w:val="7F7F7F" w:themeColor="text1" w:themeTint="80"/>
+        </w:rPr>
+        <w:t>whether or not</w:t>
+      </w:r>
+      <w:proofErr w:type="gramEnd"/>
+      <w:r>
+        <w:rPr>
+          <w:rFonts w:ascii="Times New Roman" w:hAnsi="Times New Roman" w:cs="Times New Roman"/>
+          <w:color w:val="7F7F7F" w:themeColor="text1" w:themeTint="80"/>
+        </w:rPr>
+        <w:t xml:space="preserve"> changes is above 0, rather than depending on the number of vertices. The proof for the Bellman-Ford algorithm can be used to prove that this method works, all except for the addition of the </w:t>
+      </w:r>
+      <w:proofErr w:type="gramStart"/>
+      <w:r>
+        <w:rPr>
+          <w:rFonts w:ascii="Times New Roman" w:hAnsi="Times New Roman" w:cs="Times New Roman"/>
+          <w:color w:val="7F7F7F" w:themeColor="text1" w:themeTint="80"/>
+        </w:rPr>
+        <w:t>changes</w:t>
+      </w:r>
+      <w:proofErr w:type="gramEnd"/>
+      <w:r>
+        <w:rPr>
+          <w:rFonts w:ascii="Times New Roman" w:hAnsi="Times New Roman" w:cs="Times New Roman"/>
+          <w:color w:val="7F7F7F" w:themeColor="text1" w:themeTint="80"/>
+        </w:rPr>
+        <w:t xml:space="preserve"> variable. </w:t>
       </w:r>
       <w:r>
         <w:rPr>
@@ -4795,55 +4793,39 @@
           <w:color w:val="7F7F7F" w:themeColor="text1" w:themeTint="80"/>
         </w:rPr>
         <w:lastRenderedPageBreak/>
-        <w:t xml:space="preserve">The reason the changes variable can be used, is because it always increases whenever there is a change in </w:t>
-      </w:r>
-      <w:proofErr w:type="spellStart"/>
-      <w:r>
-        <w:rPr>
-          <w:rFonts w:ascii="Times New Roman" w:hAnsi="Times New Roman" w:cs="Times New Roman"/>
-          <w:color w:val="7F7F7F" w:themeColor="text1" w:themeTint="80"/>
-        </w:rPr>
-        <w:t>v.d</w:t>
-      </w:r>
-      <w:proofErr w:type="spellEnd"/>
-      <w:r>
-        <w:rPr>
-          <w:rFonts w:ascii="Times New Roman" w:hAnsi="Times New Roman" w:cs="Times New Roman"/>
-          <w:color w:val="7F7F7F" w:themeColor="text1" w:themeTint="80"/>
-        </w:rPr>
-        <w:t xml:space="preserve">, or in other words when </w:t>
-      </w:r>
-      <w:proofErr w:type="spellStart"/>
-      <w:r>
-        <w:rPr>
-          <w:rFonts w:ascii="Times New Roman" w:hAnsi="Times New Roman" w:cs="Times New Roman"/>
-          <w:color w:val="7F7F7F" w:themeColor="text1" w:themeTint="80"/>
-        </w:rPr>
-        <w:t>vdFirst</w:t>
-      </w:r>
-      <w:proofErr w:type="spellEnd"/>
-      <w:r>
-        <w:rPr>
-          <w:rFonts w:ascii="Times New Roman" w:hAnsi="Times New Roman" w:cs="Times New Roman"/>
-          <w:color w:val="7F7F7F" w:themeColor="text1" w:themeTint="80"/>
-        </w:rPr>
-        <w:t xml:space="preserve"> &gt;  </w:t>
-      </w:r>
-      <w:proofErr w:type="spellStart"/>
-      <w:r>
-        <w:rPr>
-          <w:rFonts w:ascii="Times New Roman" w:hAnsi="Times New Roman" w:cs="Times New Roman"/>
-          <w:color w:val="7F7F7F" w:themeColor="text1" w:themeTint="80"/>
-        </w:rPr>
-        <w:t>vdSecond</w:t>
-      </w:r>
-      <w:proofErr w:type="spellEnd"/>
-      <w:r>
-        <w:rPr>
-          <w:rFonts w:ascii="Times New Roman" w:hAnsi="Times New Roman" w:cs="Times New Roman"/>
-          <w:color w:val="7F7F7F" w:themeColor="text1" w:themeTint="80"/>
-        </w:rPr>
-        <w:t xml:space="preserve">. If changes is greater than 0, that means the while loop will continue. However, in the Bellman-Ford algorithm, there is the possibility of wasted calls to RELAX(u, v, w), since if no changes were made after an iteration of the while loop, the next iteration of the while loop is </w:t>
+        <w:t xml:space="preserve">The reason the changes variable can be used, is because it always increases whenever there is a change in v.d, or in other words when vdFirst </w:t>
+      </w:r>
+      <w:proofErr w:type="gramStart"/>
+      <w:r>
+        <w:rPr>
+          <w:rFonts w:ascii="Times New Roman" w:hAnsi="Times New Roman" w:cs="Times New Roman"/>
+          <w:color w:val="7F7F7F" w:themeColor="text1" w:themeTint="80"/>
+        </w:rPr>
+        <w:t>&gt;  vdSecond</w:t>
+      </w:r>
+      <w:proofErr w:type="gramEnd"/>
+      <w:r>
+        <w:rPr>
+          <w:rFonts w:ascii="Times New Roman" w:hAnsi="Times New Roman" w:cs="Times New Roman"/>
+          <w:color w:val="7F7F7F" w:themeColor="text1" w:themeTint="80"/>
+        </w:rPr>
+        <w:t xml:space="preserve">. If changes </w:t>
+      </w:r>
+      <w:proofErr w:type="gramStart"/>
+      <w:r>
+        <w:rPr>
+          <w:rFonts w:ascii="Times New Roman" w:hAnsi="Times New Roman" w:cs="Times New Roman"/>
+          <w:color w:val="7F7F7F" w:themeColor="text1" w:themeTint="80"/>
+        </w:rPr>
+        <w:t>is</w:t>
+      </w:r>
+      <w:proofErr w:type="gramEnd"/>
+      <w:r>
+        <w:rPr>
+          <w:rFonts w:ascii="Times New Roman" w:hAnsi="Times New Roman" w:cs="Times New Roman"/>
+          <w:color w:val="7F7F7F" w:themeColor="text1" w:themeTint="80"/>
+        </w:rPr>
+        <w:t xml:space="preserve"> greater than 0, that means the while loop will continue. However, in the Bellman-Ford algorithm, there is the possibility of wasted calls to RELAX(u, v, w), since if no changes were made after an iteration of the while loop, the next iteration of the while loop is </w:t>
       </w:r>
       <w:r>
         <w:rPr>
@@ -4926,23 +4908,7 @@
           <w:rFonts w:ascii="Times New Roman" w:hAnsi="Times New Roman" w:cs="Times New Roman"/>
           <w:color w:val="7F7F7F" w:themeColor="text1" w:themeTint="80"/>
         </w:rPr>
-        <w:t>Change the weight of edge (</w:t>
-      </w:r>
-      <w:proofErr w:type="spellStart"/>
-      <w:r>
-        <w:rPr>
-          <w:rFonts w:ascii="Times New Roman" w:hAnsi="Times New Roman" w:cs="Times New Roman"/>
-          <w:color w:val="7F7F7F" w:themeColor="text1" w:themeTint="80"/>
-        </w:rPr>
-        <w:t>z,x</w:t>
-      </w:r>
-      <w:proofErr w:type="spellEnd"/>
-      <w:r>
-        <w:rPr>
-          <w:rFonts w:ascii="Times New Roman" w:hAnsi="Times New Roman" w:cs="Times New Roman"/>
-          <w:color w:val="7F7F7F" w:themeColor="text1" w:themeTint="80"/>
-        </w:rPr>
-        <w:t xml:space="preserve">) </w:t>
+        <w:t xml:space="preserve">Change the weight of edge (z,x) </w:t>
       </w:r>
       <w:r>
         <w:rPr>
@@ -5204,37 +5170,222 @@
       <w:r>
         <w:t xml:space="preserve">Figure </w:t>
       </w:r>
-      <w:r>
-        <w:fldChar w:fldCharType="begin"/>
-      </w:r>
-      <w:r>
-        <w:instrText xml:space="preserve"> SEQ Figure \* ARABIC </w:instrText>
-      </w:r>
-      <w:r>
-        <w:fldChar w:fldCharType="separate"/>
-      </w:r>
-      <w:r>
-        <w:rPr>
-          <w:noProof/>
-        </w:rPr>
-        <w:t>3</w:t>
-      </w:r>
-      <w:r>
-        <w:rPr>
-          <w:noProof/>
-        </w:rPr>
-        <w:fldChar w:fldCharType="end"/>
-      </w:r>
+      <w:fldSimple w:instr=" SEQ Figure \* ARABIC ">
+        <w:r>
+          <w:rPr>
+            <w:noProof/>
+          </w:rPr>
+          <w:t>3</w:t>
+        </w:r>
+      </w:fldSimple>
       <w:r>
         <w:t xml:space="preserve"> Graph G</w:t>
       </w:r>
     </w:p>
     <w:p>
       <w:r>
-        <w:br w:type="page"/>
+        <w:rPr>
+          <w:noProof/>
+        </w:rPr>
+        <w:drawing>
+          <wp:inline distT="0" distB="0" distL="0" distR="0" wp14:anchorId="4EA93D4E" wp14:editId="31196ED6">
+            <wp:extent cx="2842260" cy="1981200"/>
+            <wp:effectExtent l="0" t="0" r="0" b="0"/>
+            <wp:docPr id="11" name="Picture 11" descr="A clock in the middle of a watch&#10;&#10;Description automatically generated"/>
+            <wp:cNvGraphicFramePr>
+              <a:graphicFrameLocks xmlns:a="http://schemas.openxmlformats.org/drawingml/2006/main" noChangeAspect="1"/>
+            </wp:cNvGraphicFramePr>
+            <a:graphic xmlns:a="http://schemas.openxmlformats.org/drawingml/2006/main">
+              <a:graphicData uri="http://schemas.openxmlformats.org/drawingml/2006/picture">
+                <pic:pic xmlns:pic="http://schemas.openxmlformats.org/drawingml/2006/picture">
+                  <pic:nvPicPr>
+                    <pic:cNvPr id="11" name="Picture 11" descr="A clock in the middle of a watch&#10;&#10;Description automatically generated"/>
+                    <pic:cNvPicPr/>
+                  </pic:nvPicPr>
+                  <pic:blipFill>
+                    <a:blip r:embed="rId11"/>
+                    <a:stretch>
+                      <a:fillRect/>
+                    </a:stretch>
+                  </pic:blipFill>
+                  <pic:spPr>
+                    <a:xfrm>
+                      <a:off x="0" y="0"/>
+                      <a:ext cx="2842260" cy="1981200"/>
+                    </a:xfrm>
+                    <a:prstGeom prst="rect">
+                      <a:avLst/>
+                    </a:prstGeom>
+                  </pic:spPr>
+                </pic:pic>
+              </a:graphicData>
+            </a:graphic>
+          </wp:inline>
+        </w:drawing>
+      </w:r>
+      <w:r>
+        <w:rPr>
+          <w:noProof/>
+        </w:rPr>
+        <w:drawing>
+          <wp:anchor distT="0" distB="0" distL="114300" distR="114300" simplePos="0" relativeHeight="251658240" behindDoc="0" locked="0" layoutInCell="1" allowOverlap="1" wp14:anchorId="581D5B86" wp14:editId="42B96DD7">
+            <wp:simplePos x="0" y="0"/>
+            <wp:positionH relativeFrom="column">
+              <wp:posOffset>0</wp:posOffset>
+            </wp:positionH>
+            <wp:positionV relativeFrom="paragraph">
+              <wp:posOffset>3175</wp:posOffset>
+            </wp:positionV>
+            <wp:extent cx="2842260" cy="1981200"/>
+            <wp:effectExtent l="0" t="0" r="0" b="0"/>
+            <wp:wrapSquare wrapText="bothSides"/>
+            <wp:docPr id="10" name="Picture 10" descr="A clock hanging on the wall&#10;&#10;Description automatically generated"/>
+            <wp:cNvGraphicFramePr>
+              <a:graphicFrameLocks xmlns:a="http://schemas.openxmlformats.org/drawingml/2006/main" noChangeAspect="1"/>
+            </wp:cNvGraphicFramePr>
+            <a:graphic xmlns:a="http://schemas.openxmlformats.org/drawingml/2006/main">
+              <a:graphicData uri="http://schemas.openxmlformats.org/drawingml/2006/picture">
+                <pic:pic xmlns:pic="http://schemas.openxmlformats.org/drawingml/2006/picture">
+                  <pic:nvPicPr>
+                    <pic:cNvPr id="10" name="Picture 10" descr="A clock hanging on the wall&#10;&#10;Description automatically generated"/>
+                    <pic:cNvPicPr/>
+                  </pic:nvPicPr>
+                  <pic:blipFill>
+                    <a:blip r:embed="rId12"/>
+                    <a:stretch>
+                      <a:fillRect/>
+                    </a:stretch>
+                  </pic:blipFill>
+                  <pic:spPr>
+                    <a:xfrm>
+                      <a:off x="0" y="0"/>
+                      <a:ext cx="2842260" cy="1981200"/>
+                    </a:xfrm>
+                    <a:prstGeom prst="rect">
+                      <a:avLst/>
+                    </a:prstGeom>
+                  </pic:spPr>
+                </pic:pic>
+              </a:graphicData>
+            </a:graphic>
+          </wp:anchor>
+        </w:drawing>
       </w:r>
     </w:p>
     <w:p>
+      <w:r>
+        <w:rPr>
+          <w:noProof/>
+        </w:rPr>
+        <w:drawing>
+          <wp:anchor distT="0" distB="0" distL="114300" distR="114300" simplePos="0" relativeHeight="251660288" behindDoc="0" locked="0" layoutInCell="1" allowOverlap="1" wp14:anchorId="0830F77C" wp14:editId="5AF79095">
+            <wp:simplePos x="0" y="0"/>
+            <wp:positionH relativeFrom="column">
+              <wp:posOffset>2956560</wp:posOffset>
+            </wp:positionH>
+            <wp:positionV relativeFrom="paragraph">
+              <wp:posOffset>-3175</wp:posOffset>
+            </wp:positionV>
+            <wp:extent cx="2842260" cy="1981200"/>
+            <wp:effectExtent l="0" t="0" r="0" b="0"/>
+            <wp:wrapSquare wrapText="bothSides"/>
+            <wp:docPr id="14" name="Picture 14" descr="A clock in the middle of a watch&#10;&#10;Description automatically generated"/>
+            <wp:cNvGraphicFramePr>
+              <a:graphicFrameLocks xmlns:a="http://schemas.openxmlformats.org/drawingml/2006/main" noChangeAspect="1"/>
+            </wp:cNvGraphicFramePr>
+            <a:graphic xmlns:a="http://schemas.openxmlformats.org/drawingml/2006/main">
+              <a:graphicData uri="http://schemas.openxmlformats.org/drawingml/2006/picture">
+                <pic:pic xmlns:pic="http://schemas.openxmlformats.org/drawingml/2006/picture">
+                  <pic:nvPicPr>
+                    <pic:cNvPr id="14" name="Picture 14" descr="A clock in the middle of a watch&#10;&#10;Description automatically generated"/>
+                    <pic:cNvPicPr/>
+                  </pic:nvPicPr>
+                  <pic:blipFill>
+                    <a:blip r:embed="rId13"/>
+                    <a:stretch>
+                      <a:fillRect/>
+                    </a:stretch>
+                  </pic:blipFill>
+                  <pic:spPr>
+                    <a:xfrm>
+                      <a:off x="0" y="0"/>
+                      <a:ext cx="2842260" cy="1981200"/>
+                    </a:xfrm>
+                    <a:prstGeom prst="rect">
+                      <a:avLst/>
+                    </a:prstGeom>
+                  </pic:spPr>
+                </pic:pic>
+              </a:graphicData>
+            </a:graphic>
+            <wp14:sizeRelH relativeFrom="page">
+              <wp14:pctWidth>0</wp14:pctWidth>
+            </wp14:sizeRelH>
+            <wp14:sizeRelV relativeFrom="page">
+              <wp14:pctHeight>0</wp14:pctHeight>
+            </wp14:sizeRelV>
+          </wp:anchor>
+        </w:drawing>
+      </w:r>
+      <w:r>
+        <w:rPr>
+          <w:noProof/>
+        </w:rPr>
+        <w:drawing>
+          <wp:anchor distT="0" distB="0" distL="114300" distR="114300" simplePos="0" relativeHeight="251659264" behindDoc="0" locked="0" layoutInCell="1" allowOverlap="1" wp14:anchorId="7E26E8F1" wp14:editId="4EB0A8C8">
+            <wp:simplePos x="0" y="0"/>
+            <wp:positionH relativeFrom="column">
+              <wp:posOffset>0</wp:posOffset>
+            </wp:positionH>
+            <wp:positionV relativeFrom="paragraph">
+              <wp:posOffset>-3175</wp:posOffset>
+            </wp:positionV>
+            <wp:extent cx="2842260" cy="1981200"/>
+            <wp:effectExtent l="0" t="0" r="0" b="0"/>
+            <wp:wrapSquare wrapText="bothSides"/>
+            <wp:docPr id="13" name="Picture 13" descr="Diagram&#10;&#10;Description automatically generated"/>
+            <wp:cNvGraphicFramePr>
+              <a:graphicFrameLocks xmlns:a="http://schemas.openxmlformats.org/drawingml/2006/main" noChangeAspect="1"/>
+            </wp:cNvGraphicFramePr>
+            <a:graphic xmlns:a="http://schemas.openxmlformats.org/drawingml/2006/main">
+              <a:graphicData uri="http://schemas.openxmlformats.org/drawingml/2006/picture">
+                <pic:pic xmlns:pic="http://schemas.openxmlformats.org/drawingml/2006/picture">
+                  <pic:nvPicPr>
+                    <pic:cNvPr id="13" name="Picture 13" descr="Diagram&#10;&#10;Description automatically generated"/>
+                    <pic:cNvPicPr/>
+                  </pic:nvPicPr>
+                  <pic:blipFill>
+                    <a:blip r:embed="rId14"/>
+                    <a:stretch>
+                      <a:fillRect/>
+                    </a:stretch>
+                  </pic:blipFill>
+                  <pic:spPr>
+                    <a:xfrm>
+                      <a:off x="0" y="0"/>
+                      <a:ext cx="2842260" cy="1981200"/>
+                    </a:xfrm>
+                    <a:prstGeom prst="rect">
+                      <a:avLst/>
+                    </a:prstGeom>
+                  </pic:spPr>
+                </pic:pic>
+              </a:graphicData>
+            </a:graphic>
+            <wp14:sizeRelH relativeFrom="page">
+              <wp14:pctWidth>0</wp14:pctWidth>
+            </wp14:sizeRelH>
+            <wp14:sizeRelV relativeFrom="page">
+              <wp14:pctHeight>0</wp14:pctHeight>
+            </wp14:sizeRelV>
+          </wp:anchor>
+        </w:drawing>
+      </w:r>
+      <w:r>
+        <w:br w:type="page"/>
+      </w:r>
+    </w:p>
+    <w:p>
       <w:pPr>
         <w:pStyle w:val="AUH4"/>
         <w:rPr>
@@ -5243,9 +5394,139 @@
       </w:pPr>
       <w:r>
         <w:rPr>
+          <w:noProof/>
           <w:color w:val="7F7F7F" w:themeColor="text1" w:themeTint="80"/>
         </w:rPr>
         <w:lastRenderedPageBreak/>
+        <w:drawing>
+          <wp:inline distT="0" distB="0" distL="0" distR="0" wp14:anchorId="46957D1B" wp14:editId="3F30EAC7">
+            <wp:extent cx="2842260" cy="1981200"/>
+            <wp:effectExtent l="0" t="0" r="0" b="0"/>
+            <wp:docPr id="16" name="Picture 16" descr="A clock in the middle of a watch&#10;&#10;Description automatically generated"/>
+            <wp:cNvGraphicFramePr>
+              <a:graphicFrameLocks xmlns:a="http://schemas.openxmlformats.org/drawingml/2006/main" noChangeAspect="1"/>
+            </wp:cNvGraphicFramePr>
+            <a:graphic xmlns:a="http://schemas.openxmlformats.org/drawingml/2006/main">
+              <a:graphicData uri="http://schemas.openxmlformats.org/drawingml/2006/picture">
+                <pic:pic xmlns:pic="http://schemas.openxmlformats.org/drawingml/2006/picture">
+                  <pic:nvPicPr>
+                    <pic:cNvPr id="16" name="Picture 16" descr="A clock in the middle of a watch&#10;&#10;Description automatically generated"/>
+                    <pic:cNvPicPr/>
+                  </pic:nvPicPr>
+                  <pic:blipFill>
+                    <a:blip r:embed="rId15"/>
+                    <a:stretch>
+                      <a:fillRect/>
+                    </a:stretch>
+                  </pic:blipFill>
+                  <pic:spPr>
+                    <a:xfrm>
+                      <a:off x="0" y="0"/>
+                      <a:ext cx="2842260" cy="1981200"/>
+                    </a:xfrm>
+                    <a:prstGeom prst="rect">
+                      <a:avLst/>
+                    </a:prstGeom>
+                  </pic:spPr>
+                </pic:pic>
+              </a:graphicData>
+            </a:graphic>
+          </wp:inline>
+        </w:drawing>
+      </w:r>
+      <w:r>
+        <w:rPr>
+          <w:noProof/>
+          <w:color w:val="7F7F7F" w:themeColor="text1" w:themeTint="80"/>
+        </w:rPr>
+        <w:drawing>
+          <wp:anchor distT="0" distB="0" distL="114300" distR="114300" simplePos="0" relativeHeight="251661312" behindDoc="0" locked="0" layoutInCell="1" allowOverlap="1" wp14:anchorId="3858F003" wp14:editId="12CE00D8">
+            <wp:simplePos x="0" y="0"/>
+            <wp:positionH relativeFrom="column">
+              <wp:posOffset>0</wp:posOffset>
+            </wp:positionH>
+            <wp:positionV relativeFrom="paragraph">
+              <wp:posOffset>0</wp:posOffset>
+            </wp:positionV>
+            <wp:extent cx="2842260" cy="1981200"/>
+            <wp:effectExtent l="0" t="0" r="0" b="0"/>
+            <wp:wrapSquare wrapText="bothSides"/>
+            <wp:docPr id="15" name="Picture 15" descr="A clock in the middle of a watch&#10;&#10;Description automatically generated"/>
+            <wp:cNvGraphicFramePr>
+              <a:graphicFrameLocks xmlns:a="http://schemas.openxmlformats.org/drawingml/2006/main" noChangeAspect="1"/>
+            </wp:cNvGraphicFramePr>
+            <a:graphic xmlns:a="http://schemas.openxmlformats.org/drawingml/2006/main">
+              <a:graphicData uri="http://schemas.openxmlformats.org/drawingml/2006/picture">
+                <pic:pic xmlns:pic="http://schemas.openxmlformats.org/drawingml/2006/picture">
+                  <pic:nvPicPr>
+                    <pic:cNvPr id="15" name="Picture 15" descr="A clock in the middle of a watch&#10;&#10;Description automatically generated"/>
+                    <pic:cNvPicPr/>
+                  </pic:nvPicPr>
+                  <pic:blipFill>
+                    <a:blip r:embed="rId16"/>
+                    <a:stretch>
+                      <a:fillRect/>
+                    </a:stretch>
+                  </pic:blipFill>
+                  <pic:spPr>
+                    <a:xfrm>
+                      <a:off x="0" y="0"/>
+                      <a:ext cx="2842260" cy="1981200"/>
+                    </a:xfrm>
+                    <a:prstGeom prst="rect">
+                      <a:avLst/>
+                    </a:prstGeom>
+                  </pic:spPr>
+                </pic:pic>
+              </a:graphicData>
+            </a:graphic>
+            <wp14:sizeRelH relativeFrom="page">
+              <wp14:pctWidth>0</wp14:pctWidth>
+            </wp14:sizeRelH>
+            <wp14:sizeRelV relativeFrom="page">
+              <wp14:pctHeight>0</wp14:pctHeight>
+            </wp14:sizeRelV>
+          </wp:anchor>
+        </w:drawing>
+      </w:r>
+    </w:p>
+    <w:p>
+      <w:pPr>
+        <w:rPr>
+          <w:rFonts w:ascii="Gill Sans MT" w:eastAsia="Arial" w:hAnsi="Gill Sans MT" w:cs="Times New Roman"/>
+          <w:b/>
+          <w:bCs/>
+          <w:color w:val="7F7F7F" w:themeColor="text1" w:themeTint="80"/>
+          <w:sz w:val="24"/>
+          <w:szCs w:val="28"/>
+        </w:rPr>
+      </w:pPr>
+      <w:r>
+        <w:rPr>
+          <w:color w:val="7F7F7F" w:themeColor="text1" w:themeTint="80"/>
+        </w:rPr>
+        <w:br w:type="page"/>
+      </w:r>
+    </w:p>
+    <w:p>
+      <w:pPr>
+        <w:pStyle w:val="AUH4"/>
+        <w:rPr>
+          <w:color w:val="7F7F7F" w:themeColor="text1" w:themeTint="80"/>
+        </w:rPr>
+      </w:pPr>
+    </w:p>
+    <w:p>
+      <w:pPr>
+        <w:pStyle w:val="AUH4"/>
+        <w:rPr>
+          <w:color w:val="7F7F7F" w:themeColor="text1" w:themeTint="80"/>
+        </w:rPr>
+      </w:pPr>
+      <w:r>
+        <w:rPr>
+          <w:color w:val="7F7F7F" w:themeColor="text1" w:themeTint="80"/>
+        </w:rPr>
         <w:t>Exercise 4 (25</w:t>
       </w:r>
       <w:r>
@@ -5262,7 +5543,8 @@
         <w:adjustRightInd w:val="0"/>
         <w:spacing w:after="0" w:line="240" w:lineRule="auto"/>
         <w:rPr>
-          <w:rFonts w:ascii="Gill Sans MT" w:hAnsi="Gill Sans MT" w:cs="Times New Roman"/>
+          <w:rFonts w:ascii="Gill Sans MT" w:hAnsi="Gill Sans MT"/>
+          <w:color w:val="7F7F7F" w:themeColor="text1" w:themeTint="80"/>
         </w:rPr>
       </w:pPr>
       <w:r>
@@ -5336,15 +5618,59 @@
         </w:rPr>
         <w:t xml:space="preserve"> </w:t>
       </w:r>
-      <w:r>
-        <w:rPr>
-          <w:rFonts w:ascii="Gill Sans MT" w:hAnsi="Gill Sans MT"/>
-        </w:rPr>
-        <w:br w:type="page"/>
-      </w:r>
     </w:p>
     <w:p>
       <w:pPr>
+        <w:autoSpaceDE w:val="0"/>
+        <w:autoSpaceDN w:val="0"/>
+        <w:adjustRightInd w:val="0"/>
+        <w:spacing w:after="0" w:line="240" w:lineRule="auto"/>
+        <w:rPr>
+          <w:rFonts w:ascii="Gill Sans MT" w:hAnsi="Gill Sans MT"/>
+          <w:color w:val="7F7F7F" w:themeColor="text1" w:themeTint="80"/>
+        </w:rPr>
+      </w:pPr>
+    </w:p>
+    <w:p>
+      <w:pPr>
+        <w:autoSpaceDE w:val="0"/>
+        <w:autoSpaceDN w:val="0"/>
+        <w:adjustRightInd w:val="0"/>
+        <w:spacing w:after="0" w:line="240" w:lineRule="auto"/>
+        <w:rPr>
+          <w:rFonts w:ascii="Gill Sans MT" w:hAnsi="Gill Sans MT" w:cs="Times New Roman"/>
+        </w:rPr>
+      </w:pPr>
+      <w:r>
+        <w:rPr>
+          <w:rFonts w:ascii="Gill Sans MT" w:hAnsi="Gill Sans MT"/>
+          <w:color w:val="7F7F7F" w:themeColor="text1" w:themeTint="80"/>
+        </w:rPr>
+        <w:t>In summary, the proof for Dijkstra’s algorithm consists of vertices s, x, y, u, and sets S and V. Set V is the set of all vertices, set S is the set of all</w:t>
+      </w:r>
+      <w:r>
+        <w:rPr>
+          <w:rFonts w:ascii="Gill Sans MT" w:hAnsi="Gill Sans MT"/>
+          <w:color w:val="7F7F7F" w:themeColor="text1" w:themeTint="80"/>
+        </w:rPr>
+        <w:t xml:space="preserve"> vertices for which the shortest path has already been found, vertex s is the source, vertex x is the last vertex in S on the path to u, vertex y is the first vertex on the path from s to u that is out of set S, and finally vertex u is the first vertex to be added to set S in which its path is not the shortest path. This proof continues by using the property that no paths from y to u are negative, thus making it impossible to add y before the edge leading to y is relaxed. The proof, however, at no point uses the non-negative property for the path s to x. s is guaranteed to be in S because its shortest path is 0, so its edges are then relaxed. Once the next node is added, which will be called node x, it is guaranteed to be the shortest path since </w:t>
+      </w:r>
+      <w:r>
+        <w:rPr>
+          <w:rFonts w:ascii="Gill Sans MT" w:hAnsi="Gill Sans MT"/>
+          <w:color w:val="7F7F7F" w:themeColor="text1" w:themeTint="80"/>
+        </w:rPr>
+        <w:t>the number of edges leading to it is 1, and only the first edges are negative, so no other path exists where x could have a lower x.d value. Now that x is in set S, the non-negative property is in effect, with any path that has x as a predecessor only having positive values, meaning that the rest of the proof holds as is in page 660 of the textbook.</w:t>
+      </w:r>
+      <w:r>
+        <w:rPr>
+          <w:rFonts w:ascii="Gill Sans MT" w:hAnsi="Gill Sans MT"/>
+        </w:rPr>
+        <w:br w:type="page"/>
+      </w:r>
+    </w:p>
+    <w:p>
+      <w:pPr>
         <w:pStyle w:val="AUBody"/>
       </w:pPr>
       <w:r>
@@ -5463,8 +5789,8 @@
       </w:pPr>
     </w:p>
     <w:sectPr>
-      <w:headerReference w:type="default" r:id="rId11"/>
-      <w:footerReference w:type="default" r:id="rId12"/>
+      <w:headerReference w:type="default" r:id="rId17"/>
+      <w:footerReference w:type="default" r:id="rId18"/>
       <w:pgSz w:w="12240" w:h="15840"/>
       <w:pgMar w:top="1440" w:right="720" w:bottom="720" w:left="720" w:header="0" w:footer="360" w:gutter="0"/>
       <w:cols w:space="720"/>
@@ -10021,6 +10347,7 @@
   <w:style w:type="character" w:default="1" w:styleId="DefaultParagraphFont">
     <w:name w:val="Default Paragraph Font"/>
     <w:uiPriority w:val="1"/>
+    <w:semiHidden/>
     <w:unhideWhenUsed/>
   </w:style>
   <w:style w:type="table" w:default="1" w:styleId="TableNormal">

</xml_diff>